<commit_message>
working on the issues encounter
</commit_message>
<xml_diff>
--- a/Complex Games Evaluation.docx
+++ b/Complex Games Evaluation.docx
@@ -28,8 +28,245 @@
         <w:t>Issues</w:t>
       </w:r>
     </w:p>
-    <w:p/>
-    <w:p/>
+    <w:p>
+      <w:pPr>
+        <w:rPr>
+          <w:rFonts w:ascii="Georgia" w:hAnsi="Georgia"/>
+          <w:sz w:val="24"/>
+          <w:szCs w:val="24"/>
+        </w:rPr>
+      </w:pPr>
+      <w:r>
+        <w:rPr>
+          <w:rFonts w:ascii="Georgia" w:hAnsi="Georgia"/>
+          <w:sz w:val="24"/>
+          <w:szCs w:val="24"/>
+        </w:rPr>
+        <w:t xml:space="preserve">a major issue </w:t>
+      </w:r>
+      <w:r>
+        <w:rPr>
+          <w:rFonts w:ascii="Georgia" w:hAnsi="Georgia"/>
+          <w:sz w:val="24"/>
+          <w:szCs w:val="24"/>
+        </w:rPr>
+        <w:t>encountered was not being able to render both the fire and smoke particles</w:t>
+      </w:r>
+      <w:r>
+        <w:rPr>
+          <w:rFonts w:ascii="Georgia" w:hAnsi="Georgia"/>
+          <w:sz w:val="24"/>
+          <w:szCs w:val="24"/>
+        </w:rPr>
+        <w:t xml:space="preserve"> which was caused by </w:t>
+      </w:r>
+      <w:r>
+        <w:rPr>
+          <w:rFonts w:ascii="Georgia" w:hAnsi="Georgia"/>
+          <w:sz w:val="24"/>
+          <w:szCs w:val="24"/>
+        </w:rPr>
+        <w:t xml:space="preserve">having only one </w:t>
+      </w:r>
+      <w:r>
+        <w:rPr>
+          <w:rFonts w:ascii="Georgia" w:hAnsi="Georgia"/>
+          <w:sz w:val="24"/>
+          <w:szCs w:val="24"/>
+        </w:rPr>
+        <w:t>initialise</w:t>
+      </w:r>
+      <w:r>
+        <w:rPr>
+          <w:rFonts w:ascii="Georgia" w:hAnsi="Georgia"/>
+          <w:sz w:val="24"/>
+          <w:szCs w:val="24"/>
+        </w:rPr>
+        <w:t xml:space="preserve"> class to share the particles. Which resulted with the draw function rendering the second particles as the update would override the first update particles in the VBO.</w:t>
+      </w:r>
+      <w:r>
+        <w:rPr>
+          <w:rFonts w:ascii="Georgia" w:hAnsi="Georgia"/>
+          <w:sz w:val="24"/>
+          <w:szCs w:val="24"/>
+        </w:rPr>
+        <w:t xml:space="preserve"> Which was fixed by making another initialise </w:t>
+      </w:r>
+      <w:r>
+        <w:rPr>
+          <w:rFonts w:ascii="Georgia" w:hAnsi="Georgia"/>
+          <w:sz w:val="24"/>
+          <w:szCs w:val="24"/>
+        </w:rPr>
+        <w:t>class,</w:t>
+      </w:r>
+      <w:r>
+        <w:rPr>
+          <w:rFonts w:ascii="Georgia" w:hAnsi="Georgia"/>
+          <w:sz w:val="24"/>
+          <w:szCs w:val="24"/>
+        </w:rPr>
+        <w:t xml:space="preserve"> so the fire and smoke particles didn’t share the same VBO.</w:t>
+      </w:r>
+      <w:r>
+        <w:rPr>
+          <w:rFonts w:ascii="Georgia" w:hAnsi="Georgia"/>
+          <w:sz w:val="24"/>
+          <w:szCs w:val="24"/>
+        </w:rPr>
+        <w:t xml:space="preserve"> Textures having </w:t>
+      </w:r>
+      <w:r>
+        <w:rPr>
+          <w:rFonts w:ascii="Georgia" w:hAnsi="Georgia"/>
+          <w:sz w:val="24"/>
+          <w:szCs w:val="24"/>
+        </w:rPr>
+        <w:t xml:space="preserve">black background </w:t>
+      </w:r>
+      <w:r>
+        <w:rPr>
+          <w:rFonts w:ascii="Georgia" w:hAnsi="Georgia"/>
+          <w:sz w:val="24"/>
+          <w:szCs w:val="24"/>
+        </w:rPr>
+        <w:t xml:space="preserve">with the sprite </w:t>
+      </w:r>
+      <w:r>
+        <w:rPr>
+          <w:rFonts w:ascii="Georgia" w:hAnsi="Georgia"/>
+          <w:sz w:val="24"/>
+          <w:szCs w:val="24"/>
+        </w:rPr>
+        <w:t>that</w:t>
+      </w:r>
+      <w:r>
+        <w:rPr>
+          <w:rFonts w:ascii="Georgia" w:hAnsi="Georgia"/>
+          <w:sz w:val="24"/>
+          <w:szCs w:val="24"/>
+        </w:rPr>
+        <w:t xml:space="preserve"> </w:t>
+      </w:r>
+      <w:r>
+        <w:rPr>
+          <w:rFonts w:ascii="Georgia" w:hAnsi="Georgia"/>
+          <w:sz w:val="24"/>
+          <w:szCs w:val="24"/>
+        </w:rPr>
+        <w:t>particles</w:t>
+      </w:r>
+      <w:r>
+        <w:rPr>
+          <w:rFonts w:ascii="Georgia" w:hAnsi="Georgia"/>
+          <w:sz w:val="24"/>
+          <w:szCs w:val="24"/>
+        </w:rPr>
+        <w:t xml:space="preserve"> that</w:t>
+      </w:r>
+      <w:r>
+        <w:rPr>
+          <w:rFonts w:ascii="Georgia" w:hAnsi="Georgia"/>
+          <w:sz w:val="24"/>
+          <w:szCs w:val="24"/>
+        </w:rPr>
+        <w:t xml:space="preserve"> </w:t>
+      </w:r>
+      <w:r>
+        <w:rPr>
+          <w:rFonts w:ascii="Georgia" w:hAnsi="Georgia"/>
+          <w:sz w:val="24"/>
+          <w:szCs w:val="24"/>
+        </w:rPr>
+        <w:t>overlap other particles</w:t>
+      </w:r>
+      <w:r>
+        <w:rPr>
+          <w:rFonts w:ascii="Georgia" w:hAnsi="Georgia"/>
+          <w:sz w:val="24"/>
+          <w:szCs w:val="24"/>
+        </w:rPr>
+        <w:t xml:space="preserve"> would see the background cutting off the particles behind and</w:t>
+      </w:r>
+      <w:r>
+        <w:rPr>
+          <w:rFonts w:ascii="Georgia" w:hAnsi="Georgia"/>
+          <w:sz w:val="24"/>
+          <w:szCs w:val="24"/>
+        </w:rPr>
+        <w:t xml:space="preserve"> not blending. This </w:t>
+      </w:r>
+      <w:r>
+        <w:rPr>
+          <w:rFonts w:ascii="Georgia" w:hAnsi="Georgia"/>
+          <w:sz w:val="24"/>
+          <w:szCs w:val="24"/>
+        </w:rPr>
+        <w:t xml:space="preserve">led to coding in Alpha blending in to make the background </w:t>
+      </w:r>
+      <w:r>
+        <w:rPr>
+          <w:rFonts w:ascii="Georgia" w:hAnsi="Georgia"/>
+          <w:sz w:val="24"/>
+          <w:szCs w:val="24"/>
+        </w:rPr>
+        <w:t>transpar</w:t>
+      </w:r>
+      <w:r>
+        <w:rPr>
+          <w:rFonts w:ascii="Georgia" w:hAnsi="Georgia"/>
+        </w:rPr>
+        <w:t>ent</w:t>
+      </w:r>
+      <w:r>
+        <w:rPr>
+          <w:rFonts w:ascii="Georgia" w:hAnsi="Georgia"/>
+          <w:sz w:val="24"/>
+          <w:szCs w:val="24"/>
+        </w:rPr>
+        <w:t xml:space="preserve"> and the smoke particles get thicker</w:t>
+      </w:r>
+      <w:r>
+        <w:rPr>
+          <w:rFonts w:ascii="Georgia" w:hAnsi="Georgia"/>
+          <w:sz w:val="24"/>
+          <w:szCs w:val="24"/>
+        </w:rPr>
+        <w:t xml:space="preserve"> in alpha</w:t>
+      </w:r>
+      <w:r>
+        <w:rPr>
+          <w:rFonts w:ascii="Georgia" w:hAnsi="Georgia"/>
+          <w:sz w:val="24"/>
+          <w:szCs w:val="24"/>
+        </w:rPr>
+        <w:t xml:space="preserve"> when overlap and fire particles get brighter</w:t>
+      </w:r>
+      <w:r>
+        <w:rPr>
+          <w:rFonts w:ascii="Georgia" w:hAnsi="Georgia"/>
+          <w:sz w:val="24"/>
+          <w:szCs w:val="24"/>
+        </w:rPr>
+        <w:t xml:space="preserve"> in colour when overlap.</w:t>
+      </w:r>
+      <w:r>
+        <w:rPr>
+          <w:rFonts w:ascii="Georgia" w:hAnsi="Georgia"/>
+          <w:sz w:val="24"/>
+          <w:szCs w:val="24"/>
+        </w:rPr>
+        <w:t xml:space="preserve"> </w:t>
+      </w:r>
+      <w:r>
+        <w:rPr>
+          <w:rFonts w:ascii="Georgia" w:hAnsi="Georgia"/>
+          <w:sz w:val="24"/>
+          <w:szCs w:val="24"/>
+        </w:rPr>
+        <w:t xml:space="preserve">In the EntryPoint.cpp there was a line </w:t>
+      </w:r>
+    </w:p>
     <w:p>
       <w:pPr>
         <w:pStyle w:val="Heading1"/>
@@ -504,7 +741,6 @@
   <w:style w:type="character" w:default="1" w:styleId="DefaultParagraphFont">
     <w:name w:val="Default Paragraph Font"/>
     <w:uiPriority w:val="1"/>
-    <w:semiHidden/>
     <w:unhideWhenUsed/>
   </w:style>
   <w:style w:type="table" w:default="1" w:styleId="TableNormal">

</xml_diff>

<commit_message>
Talked about the issue with alpha blending and solving the issue
</commit_message>
<xml_diff>
--- a/Complex Games Evaluation.docx
+++ b/Complex Games Evaluation.docx
@@ -264,7 +264,95 @@
           <w:sz w:val="24"/>
           <w:szCs w:val="24"/>
         </w:rPr>
-        <w:t xml:space="preserve">In the EntryPoint.cpp there was a line </w:t>
+        <w:t xml:space="preserve">In the EntryPoint.cpp </w:t>
+      </w:r>
+      <w:r>
+        <w:rPr>
+          <w:rFonts w:ascii="Georgia" w:hAnsi="Georgia"/>
+          <w:sz w:val="24"/>
+          <w:szCs w:val="24"/>
+        </w:rPr>
+        <w:t>I wrote glBlendFunc with GL_ONE GL_ONE_MINUS_SRC_ALPHA in the parameter to have an</w:t>
+      </w:r>
+      <w:r>
+        <w:rPr>
+          <w:rFonts w:ascii="Georgia" w:hAnsi="Georgia"/>
+          <w:sz w:val="24"/>
+          <w:szCs w:val="24"/>
+        </w:rPr>
+        <w:t xml:space="preserve"> permultiplied alpha blending</w:t>
+      </w:r>
+      <w:r>
+        <w:rPr>
+          <w:rFonts w:ascii="Georgia" w:hAnsi="Georgia"/>
+          <w:sz w:val="24"/>
+          <w:szCs w:val="24"/>
+        </w:rPr>
+        <w:t xml:space="preserve"> for all particles which got rid of the black </w:t>
+      </w:r>
+      <w:r>
+        <w:rPr>
+          <w:rFonts w:ascii="Georgia" w:hAnsi="Georgia"/>
+          <w:sz w:val="24"/>
+          <w:szCs w:val="24"/>
+        </w:rPr>
+        <w:t>background</w:t>
+      </w:r>
+      <w:r>
+        <w:rPr>
+          <w:rFonts w:ascii="Georgia" w:hAnsi="Georgia"/>
+          <w:sz w:val="24"/>
+          <w:szCs w:val="24"/>
+        </w:rPr>
+        <w:t>.</w:t>
+      </w:r>
+      <w:r>
+        <w:rPr>
+          <w:rFonts w:ascii="Georgia" w:hAnsi="Georgia"/>
+          <w:sz w:val="24"/>
+          <w:szCs w:val="24"/>
+        </w:rPr>
+        <w:t xml:space="preserve"> </w:t>
+      </w:r>
+      <w:r>
+        <w:rPr>
+          <w:rFonts w:ascii="Georgia" w:hAnsi="Georgia"/>
+          <w:sz w:val="24"/>
+          <w:szCs w:val="24"/>
+        </w:rPr>
+        <w:t>However,</w:t>
+      </w:r>
+      <w:r>
+        <w:rPr>
+          <w:rFonts w:ascii="Georgia" w:hAnsi="Georgia"/>
+          <w:sz w:val="24"/>
+          <w:szCs w:val="24"/>
+        </w:rPr>
+        <w:t xml:space="preserve"> the fire particles needed to be additive alpha blending</w:t>
+      </w:r>
+      <w:r>
+        <w:rPr>
+          <w:rFonts w:ascii="Georgia" w:hAnsi="Georgia"/>
+          <w:sz w:val="24"/>
+          <w:szCs w:val="24"/>
+        </w:rPr>
+        <w:t>. This would be done in the fragment shader with depending on the value of alpha (</w:t>
+      </w:r>
+      <w:r>
+        <w:rPr>
+          <w:rFonts w:ascii="Georgia" w:hAnsi="Georgia"/>
+          <w:sz w:val="24"/>
+          <w:szCs w:val="24"/>
+        </w:rPr>
+        <w:t>vec4 alphaAge.x</w:t>
+      </w:r>
+      <w:r>
+        <w:rPr>
+          <w:rFonts w:ascii="Georgia" w:hAnsi="Georgia"/>
+          <w:sz w:val="24"/>
+          <w:szCs w:val="24"/>
+        </w:rPr>
+        <w:t>) which was change in the fire compute shader setting it to 0.0f as the default was 0.1f. If greater than 0.5f run the statement for smoke permulitplied alpha blending, else run the statement for fire additive alpha blending. This solved the issue of the black background and sorted the alpha blending to the right particles.</w:t>
       </w:r>
     </w:p>
     <w:p>
@@ -741,6 +829,7 @@
   <w:style w:type="character" w:default="1" w:styleId="DefaultParagraphFont">
     <w:name w:val="Default Paragraph Font"/>
     <w:uiPriority w:val="1"/>
+    <w:semiHidden/>
     <w:unhideWhenUsed/>
   </w:style>
   <w:style w:type="table" w:default="1" w:styleId="TableNormal">

</xml_diff>